<commit_message>
Tercer Commit, antes de Crear ListaRecetasFragment.kt
</commit_message>
<xml_diff>
--- a/Proyecto final de Receitas.docx
+++ b/Proyecto final de Receitas.docx
@@ -121,13 +121,8 @@
     </w:p>
     <w:p>
       <w:r>
-        <w:t xml:space="preserve">File – Proyect </w:t>
-      </w:r>
-      <w:proofErr w:type="spellStart"/>
-      <w:r>
-        <w:t>Structure</w:t>
-      </w:r>
-      <w:proofErr w:type="spellEnd"/>
+        <w:t>File – Proyect Structure</w:t>
+      </w:r>
     </w:p>
     <w:p>
       <w:r>
@@ -561,15 +556,7 @@
         <w:pStyle w:val="Ttulo2"/>
       </w:pPr>
       <w:r>
-        <w:t xml:space="preserve">Habilitamos el </w:t>
-      </w:r>
-      <w:proofErr w:type="spellStart"/>
-      <w:r>
-        <w:t>viewBinding</w:t>
-      </w:r>
-      <w:proofErr w:type="spellEnd"/>
-      <w:r>
-        <w:t xml:space="preserve">, </w:t>
+        <w:t xml:space="preserve">Habilitamos el viewBinding, </w:t>
       </w:r>
     </w:p>
     <w:p>
@@ -720,13 +707,8 @@
     </w:p>
     <w:p>
       <w:r>
-        <w:t xml:space="preserve">Primero creamos el paquete </w:t>
-      </w:r>
-      <w:proofErr w:type="spellStart"/>
-      <w:r>
-        <w:t>model</w:t>
-      </w:r>
-      <w:proofErr w:type="spellEnd"/>
+        <w:t>Primero creamos el paquete model</w:t>
+      </w:r>
     </w:p>
     <w:p>
       <w:r>
@@ -814,21 +796,8 @@
     </w:p>
     <w:p>
       <w:r>
-        <w:t xml:space="preserve">Ahora voy a crear los </w:t>
-      </w:r>
-      <w:proofErr w:type="spellStart"/>
-      <w:r>
-        <w:t>Strings</w:t>
-      </w:r>
-      <w:proofErr w:type="spellEnd"/>
-      <w:r>
-        <w:t xml:space="preserve"> para que sea </w:t>
-      </w:r>
-      <w:proofErr w:type="spellStart"/>
-      <w:r>
-        <w:t>multiidioma</w:t>
-      </w:r>
-      <w:proofErr w:type="spellEnd"/>
+        <w:t>Ahora voy a crear los Strings para que sea multiidioma</w:t>
+      </w:r>
     </w:p>
     <w:p>
       <w:r>
@@ -1211,71 +1180,7 @@
     </w:p>
     <w:p>
       <w:r>
-        <w:t xml:space="preserve">Creamos el data </w:t>
-      </w:r>
-      <w:proofErr w:type="spellStart"/>
-      <w:r>
-        <w:t>class</w:t>
-      </w:r>
-      <w:proofErr w:type="spellEnd"/>
-      <w:r>
-        <w:t xml:space="preserve"> para </w:t>
-      </w:r>
-      <w:proofErr w:type="spellStart"/>
-      <w:r>
-        <w:t>Receta.kt</w:t>
-      </w:r>
-      <w:proofErr w:type="spellEnd"/>
-      <w:r>
-        <w:t xml:space="preserve">, como es una clase para almacenar datos la haremos como data </w:t>
-      </w:r>
-      <w:proofErr w:type="spellStart"/>
-      <w:r>
-        <w:t>classs</w:t>
-      </w:r>
-      <w:proofErr w:type="spellEnd"/>
-      <w:r>
-        <w:t xml:space="preserve"> y </w:t>
-      </w:r>
-      <w:proofErr w:type="spellStart"/>
-      <w:r>
-        <w:t>Kotlin</w:t>
-      </w:r>
-      <w:proofErr w:type="spellEnd"/>
-      <w:r>
-        <w:t xml:space="preserve"> nos proporciona automáticamente los métodos </w:t>
-      </w:r>
-      <w:proofErr w:type="spellStart"/>
-      <w:r>
-        <w:t>equals</w:t>
-      </w:r>
-      <w:proofErr w:type="spellEnd"/>
-      <w:r>
-        <w:t xml:space="preserve">, </w:t>
-      </w:r>
-      <w:proofErr w:type="spellStart"/>
-      <w:r>
-        <w:t>hasCode</w:t>
-      </w:r>
-      <w:proofErr w:type="spellEnd"/>
-      <w:r>
-        <w:t xml:space="preserve">, </w:t>
-      </w:r>
-      <w:proofErr w:type="spellStart"/>
-      <w:r>
-        <w:t>toString</w:t>
-      </w:r>
-      <w:proofErr w:type="spellEnd"/>
-      <w:r>
-        <w:t xml:space="preserve"> y </w:t>
-      </w:r>
-      <w:proofErr w:type="spellStart"/>
-      <w:r>
-        <w:t>copy</w:t>
-      </w:r>
-      <w:proofErr w:type="spellEnd"/>
-      <w:r>
-        <w:t>. Y podemos añadir otros métodos para trabajar con los datos de las recetas.</w:t>
+        <w:t>Creamos el data class para Receta.kt, como es una clase para almacenar datos la haremos como data classs y Kotlin nos proporciona automáticamente los métodos equals, hasCode, toString y copy. Y podemos añadir otros métodos para trabajar con los datos de las recetas.</w:t>
       </w:r>
     </w:p>
     <w:p>
@@ -1322,15 +1227,7 @@
     </w:p>
     <w:p>
       <w:r>
-        <w:t xml:space="preserve">Creamos la clase </w:t>
-      </w:r>
-      <w:proofErr w:type="spellStart"/>
-      <w:r>
-        <w:t>converters</w:t>
-      </w:r>
-      <w:proofErr w:type="spellEnd"/>
-      <w:r>
-        <w:t xml:space="preserve">, </w:t>
+        <w:t xml:space="preserve">Creamos la clase converters, </w:t>
       </w:r>
       <w:r>
         <w:t xml:space="preserve">Es </w:t>
@@ -1343,60 +1240,7 @@
         <w:t>imprescindible</w:t>
       </w:r>
       <w:r>
-        <w:t xml:space="preserve"> crear primero la clase </w:t>
-      </w:r>
-      <w:proofErr w:type="spellStart"/>
-      <w:r>
-        <w:t>Converters</w:t>
-      </w:r>
-      <w:proofErr w:type="spellEnd"/>
-      <w:r>
-        <w:t xml:space="preserve">, porque </w:t>
-      </w:r>
-      <w:proofErr w:type="spellStart"/>
-      <w:r>
-        <w:t>Room</w:t>
-      </w:r>
-      <w:proofErr w:type="spellEnd"/>
-      <w:r>
-        <w:t xml:space="preserve"> necesita saber cómo guardar tus </w:t>
-      </w:r>
-      <w:proofErr w:type="spellStart"/>
-      <w:r>
-        <w:t>enum</w:t>
-      </w:r>
-      <w:proofErr w:type="spellEnd"/>
-      <w:r>
-        <w:t xml:space="preserve"> (</w:t>
-      </w:r>
-      <w:proofErr w:type="spellStart"/>
-      <w:r>
-        <w:t>Categoria</w:t>
-      </w:r>
-      <w:proofErr w:type="spellEnd"/>
-      <w:r>
-        <w:t xml:space="preserve"> y Dificultad) y el campo </w:t>
-      </w:r>
-      <w:proofErr w:type="spellStart"/>
-      <w:r>
-        <w:t>photo</w:t>
-      </w:r>
-      <w:proofErr w:type="spellEnd"/>
-      <w:r>
-        <w:t xml:space="preserve">: </w:t>
-      </w:r>
-      <w:proofErr w:type="spellStart"/>
-      <w:proofErr w:type="gramStart"/>
-      <w:r>
-        <w:t>ByteArray</w:t>
-      </w:r>
-      <w:proofErr w:type="spellEnd"/>
-      <w:r>
-        <w:t>?</w:t>
-      </w:r>
-      <w:proofErr w:type="gramEnd"/>
-      <w:r>
-        <w:t xml:space="preserve"> en la base de datos.</w:t>
+        <w:t xml:space="preserve"> crear primero la clase Converters, porque Room necesita saber cómo guardar tus enum (Categoria y Dificultad) y el campo photo: ByteArray? en la base de datos.</w:t>
       </w:r>
     </w:p>
     <w:p>
@@ -1448,15 +1292,7 @@
     </w:p>
     <w:p>
       <w:r>
-        <w:t xml:space="preserve">Vamos a crear la clase </w:t>
-      </w:r>
-      <w:proofErr w:type="spellStart"/>
-      <w:r>
-        <w:t>RecetaDAO</w:t>
-      </w:r>
-      <w:proofErr w:type="spellEnd"/>
-      <w:r>
-        <w:t xml:space="preserve"> para decir como accedemos a los datos</w:t>
+        <w:t>Vamos a crear la clase RecetaDAO para decir como accedemos a los datos</w:t>
       </w:r>
     </w:p>
     <w:p>
@@ -1464,15 +1300,7 @@
         <w:t xml:space="preserve">Contiene funciones que sirve entre la aplicación y la base de datos, define como insertamos, borramos </w:t>
       </w:r>
       <w:r>
-        <w:t xml:space="preserve">datos de la tabla recetas en </w:t>
-      </w:r>
-      <w:proofErr w:type="spellStart"/>
-      <w:r>
-        <w:t>Room</w:t>
-      </w:r>
-      <w:proofErr w:type="spellEnd"/>
-      <w:r>
-        <w:t>.</w:t>
+        <w:t>datos de la tabla recetas en Room.</w:t>
       </w:r>
     </w:p>
     <w:p>
@@ -1519,67 +1347,22 @@
     </w:p>
     <w:p>
       <w:r>
-        <w:t xml:space="preserve">Ahora creamos la base de datos local utilizando </w:t>
-      </w:r>
-      <w:proofErr w:type="spellStart"/>
-      <w:r>
-        <w:t>Room</w:t>
-      </w:r>
-      <w:proofErr w:type="spellEnd"/>
-      <w:r>
-        <w:t>.</w:t>
-      </w:r>
-    </w:p>
-    <w:p>
-      <w:proofErr w:type="spellStart"/>
-      <w:r>
-        <w:t>RecetaDatabase</w:t>
-      </w:r>
-      <w:proofErr w:type="spellEnd"/>
-      <w:r>
-        <w:t xml:space="preserve"> es como el </w:t>
+        <w:t>Ahora creamos la base de datos local utilizando Room.</w:t>
+      </w:r>
+    </w:p>
+    <w:p>
+      <w:r>
+        <w:t xml:space="preserve">RecetaDatabase es como el </w:t>
       </w:r>
       <w:r>
         <w:rPr>
           <w:b/>
           <w:bCs/>
         </w:rPr>
-        <w:t xml:space="preserve">"motor de base de datos </w:t>
-      </w:r>
-      <w:proofErr w:type="spellStart"/>
-      <w:r>
-        <w:rPr>
-          <w:b/>
-          <w:bCs/>
-        </w:rPr>
-        <w:t>Room</w:t>
-      </w:r>
-      <w:proofErr w:type="spellEnd"/>
-      <w:r>
-        <w:rPr>
-          <w:b/>
-          <w:bCs/>
-        </w:rPr>
-        <w:t>"</w:t>
-      </w:r>
-      <w:r>
-        <w:t xml:space="preserve">, y la </w:t>
-      </w:r>
-      <w:proofErr w:type="gramStart"/>
-      <w:r>
-        <w:t>app</w:t>
-      </w:r>
-      <w:proofErr w:type="gramEnd"/>
-      <w:r>
-        <w:t xml:space="preserve"> lo utiliza para obtener el DAO (</w:t>
-      </w:r>
-      <w:proofErr w:type="spellStart"/>
-      <w:r>
-        <w:t>recetaDao</w:t>
-      </w:r>
-      <w:proofErr w:type="spellEnd"/>
-      <w:r>
-        <w:t>()) que contiene las funciones para acceder a las recetas almacenadas.</w:t>
+        <w:t>"motor de base de datos Room"</w:t>
+      </w:r>
+      <w:r>
+        <w:t>, y la app lo utiliza para obtener el DAO (recetaDao()) que contiene las funciones para acceder a las recetas almacenadas.</w:t>
       </w:r>
     </w:p>
     <w:p>
@@ -1636,61 +1419,23 @@
           <w:b/>
           <w:bCs/>
         </w:rPr>
-        <w:t xml:space="preserve">Crear </w:t>
-      </w:r>
-      <w:proofErr w:type="spellStart"/>
-      <w:r>
-        <w:rPr>
-          <w:b/>
-          <w:bCs/>
-        </w:rPr>
-        <w:t>RecetaViewModel</w:t>
-      </w:r>
-      <w:proofErr w:type="spellEnd"/>
-    </w:p>
-    <w:p>
-      <w:r>
-        <w:t>Actúa como puente entre la interfaz de usuario (</w:t>
-      </w:r>
-      <w:proofErr w:type="spellStart"/>
-      <w:r>
-        <w:t>Fragment</w:t>
-      </w:r>
-      <w:proofErr w:type="spellEnd"/>
-      <w:r>
-        <w:t>) y el repositorio de datos (</w:t>
-      </w:r>
-      <w:proofErr w:type="spellStart"/>
-      <w:r>
-        <w:t>RecetaRepository</w:t>
-      </w:r>
-      <w:proofErr w:type="spellEnd"/>
-      <w:r>
-        <w:t>)</w:t>
-      </w:r>
-    </w:p>
-    <w:p>
-      <w:r>
-        <w:t xml:space="preserve">Contiene un </w:t>
-      </w:r>
-      <w:proofErr w:type="spellStart"/>
-      <w:r>
-        <w:t>StateFlow</w:t>
-      </w:r>
-      <w:proofErr w:type="spellEnd"/>
-      <w:r>
-        <w:t xml:space="preserve"> que mantiene actualizada la lista de recetas en tiempo real</w:t>
-      </w:r>
-    </w:p>
-    <w:p>
-      <w:r>
-        <w:t xml:space="preserve">Observa los cambios de la base de datos a través del </w:t>
-      </w:r>
-      <w:proofErr w:type="spellStart"/>
-      <w:r>
-        <w:t>Repositorioo</w:t>
-      </w:r>
-      <w:proofErr w:type="spellEnd"/>
+        <w:t>Crear RecetaViewModel</w:t>
+      </w:r>
+    </w:p>
+    <w:p>
+      <w:r>
+        <w:t>Actúa como puente entre la interfaz de usuario (Fragment) y el repositorio de datos (RecetaRepository)</w:t>
+      </w:r>
+    </w:p>
+    <w:p>
+      <w:r>
+        <w:t>Contiene un StateFlow que mantiene actualizada la lista de recetas en tiempo real</w:t>
+      </w:r>
+    </w:p>
+    <w:p>
+      <w:r>
+        <w:t>Observa los cambios de la base de datos a través del Repositorioo</w:t>
+      </w:r>
     </w:p>
     <w:p>
       <w:r>
@@ -1704,31 +1449,7 @@
     </w:p>
     <w:p>
       <w:r>
-        <w:t xml:space="preserve">Los </w:t>
-      </w:r>
-      <w:proofErr w:type="spellStart"/>
-      <w:r>
-        <w:t>fragment</w:t>
-      </w:r>
-      <w:proofErr w:type="spellEnd"/>
-      <w:r>
-        <w:t xml:space="preserve"> miran el </w:t>
-      </w:r>
-      <w:proofErr w:type="spellStart"/>
-      <w:r>
-        <w:t>StaeFlow</w:t>
-      </w:r>
-      <w:proofErr w:type="spellEnd"/>
-      <w:r>
-        <w:t xml:space="preserve"> del </w:t>
-      </w:r>
-      <w:proofErr w:type="spellStart"/>
-      <w:r>
-        <w:t>ViewModel</w:t>
-      </w:r>
-      <w:proofErr w:type="spellEnd"/>
-      <w:r>
-        <w:t xml:space="preserve"> y actualizan la interfaz automáticamente.</w:t>
+        <w:t>Los fragment miran el StaeFlow del ViewModel y actualizan la interfaz automáticamente.</w:t>
       </w:r>
     </w:p>
     <w:p>
@@ -1775,15 +1496,7 @@
     </w:p>
     <w:p>
       <w:r>
-        <w:t xml:space="preserve">Si el usuario gira la pantalla o cambia entre fragmentos el </w:t>
-      </w:r>
-      <w:proofErr w:type="spellStart"/>
-      <w:r>
-        <w:t>ViewModel</w:t>
-      </w:r>
-      <w:proofErr w:type="spellEnd"/>
-      <w:r>
-        <w:t xml:space="preserve"> mantiene los datos.</w:t>
+        <w:t>Si el usuario gira la pantalla o cambia entre fragmentos el ViewModel mantiene los datos.</w:t>
       </w:r>
     </w:p>
     <w:p>
@@ -1798,29 +1511,12 @@
           <w:b/>
           <w:bCs/>
         </w:rPr>
-        <w:t xml:space="preserve">Crear el </w:t>
-      </w:r>
-      <w:proofErr w:type="spellStart"/>
-      <w:r>
-        <w:rPr>
-          <w:b/>
-          <w:bCs/>
-        </w:rPr>
-        <w:t>RecetaRepository</w:t>
-      </w:r>
-      <w:proofErr w:type="spellEnd"/>
-    </w:p>
-    <w:p>
-      <w:r>
-        <w:t xml:space="preserve">El repositorio actúa como intermediario entre el </w:t>
-      </w:r>
-      <w:proofErr w:type="spellStart"/>
-      <w:r>
-        <w:t>ViewModel</w:t>
-      </w:r>
-      <w:proofErr w:type="spellEnd"/>
-      <w:r>
-        <w:t xml:space="preserve"> y la base de datos.</w:t>
+        <w:t>Crear el RecetaRepository</w:t>
+      </w:r>
+    </w:p>
+    <w:p>
+      <w:r>
+        <w:t>El repositorio actúa como intermediario entre el ViewModel y la base de datos.</w:t>
       </w:r>
     </w:p>
     <w:p>
@@ -1867,23 +1563,7 @@
     </w:p>
     <w:p>
       <w:r>
-        <w:t xml:space="preserve">Primero creamos el item_receta.xml que es un </w:t>
-      </w:r>
-      <w:proofErr w:type="spellStart"/>
-      <w:r>
-        <w:t>layout</w:t>
-      </w:r>
-      <w:proofErr w:type="spellEnd"/>
-      <w:r>
-        <w:t xml:space="preserve"> de una receta individual para mostrar en el </w:t>
-      </w:r>
-      <w:proofErr w:type="spellStart"/>
-      <w:r>
-        <w:t>RecyclerView</w:t>
-      </w:r>
-      <w:proofErr w:type="spellEnd"/>
-      <w:r>
-        <w:t>.</w:t>
+        <w:t>Primero creamos el item_receta.xml que es un layout de una receta individual para mostrar en el RecyclerView.</w:t>
       </w:r>
     </w:p>
     <w:p>
@@ -1930,68 +1610,12 @@
     </w:p>
     <w:p>
       <w:r>
-        <w:t xml:space="preserve">Creamos el </w:t>
-      </w:r>
-      <w:proofErr w:type="spellStart"/>
-      <w:r>
-        <w:t>layout</w:t>
-      </w:r>
-      <w:proofErr w:type="spellEnd"/>
-      <w:r>
-        <w:t xml:space="preserve"> en res/</w:t>
-      </w:r>
-      <w:proofErr w:type="spellStart"/>
-      <w:r>
-        <w:t>layout</w:t>
-      </w:r>
-      <w:proofErr w:type="spellEnd"/>
-      <w:r>
-        <w:t>/item_receta.xml</w:t>
-      </w:r>
-    </w:p>
-    <w:p>
-      <w:r>
-        <w:t xml:space="preserve">Como tenemos el </w:t>
-      </w:r>
-      <w:proofErr w:type="spellStart"/>
-      <w:r>
-        <w:t>binding</w:t>
-      </w:r>
-      <w:proofErr w:type="spellEnd"/>
-      <w:r>
-        <w:t xml:space="preserve"> </w:t>
-      </w:r>
-      <w:proofErr w:type="gramStart"/>
-      <w:r>
-        <w:t>activado  Android</w:t>
-      </w:r>
-      <w:proofErr w:type="gramEnd"/>
-      <w:r>
-        <w:t xml:space="preserve"> Studio generará automáticamente la clase </w:t>
-      </w:r>
-      <w:proofErr w:type="spellStart"/>
-      <w:r>
-        <w:t>ItemRecetaBinding</w:t>
-      </w:r>
-      <w:proofErr w:type="spellEnd"/>
-      <w:r>
-        <w:t xml:space="preserve"> ya que tenemos habilitado </w:t>
-      </w:r>
-      <w:proofErr w:type="spellStart"/>
-      <w:r>
-        <w:t>ViewBinding</w:t>
-      </w:r>
-      <w:proofErr w:type="spellEnd"/>
-      <w:r>
-        <w:t xml:space="preserve"> en el </w:t>
-      </w:r>
-      <w:proofErr w:type="spellStart"/>
-      <w:r>
-        <w:t>build.gradle</w:t>
-      </w:r>
-      <w:proofErr w:type="spellEnd"/>
-      <w:r>
-        <w:t>. (lo pusimos al principio a true).</w:t>
+        <w:t>Creamos el layout en res/layout/item_receta.xml</w:t>
+      </w:r>
+    </w:p>
+    <w:p>
+      <w:r>
+        <w:t>Como tenemos el binding activado  Android Studio generará automáticamente la clase ItemRecetaBinding ya que tenemos habilitado ViewBinding en el build.gradle. (lo pusimos al principio a true).</w:t>
       </w:r>
     </w:p>
     <w:p>
@@ -2044,13 +1668,8 @@
     </w:p>
     <w:p>
       <w:r>
-        <w:t xml:space="preserve">Ahora crearemos el </w:t>
-      </w:r>
-      <w:proofErr w:type="spellStart"/>
-      <w:r>
-        <w:t>RecetaAdapter</w:t>
-      </w:r>
-      <w:proofErr w:type="spellEnd"/>
+        <w:t>Ahora crearemos el RecetaAdapter</w:t>
+      </w:r>
     </w:p>
     <w:p>
       <w:pPr>
@@ -2061,21 +1680,8 @@
         </w:numPr>
       </w:pPr>
       <w:r>
-        <w:t xml:space="preserve">Va a </w:t>
-      </w:r>
-      <w:proofErr w:type="spellStart"/>
-      <w:r>
-        <w:t>mostar</w:t>
-      </w:r>
-      <w:proofErr w:type="spellEnd"/>
-      <w:r>
-        <w:t xml:space="preserve"> una lista de recetas en un </w:t>
-      </w:r>
-      <w:proofErr w:type="spellStart"/>
-      <w:r>
-        <w:t>RecyclerView</w:t>
-      </w:r>
-      <w:proofErr w:type="spellEnd"/>
+        <w:t>Va a mostar una lista de recetas en un RecyclerView</w:t>
+      </w:r>
     </w:p>
     <w:p>
       <w:pPr>
@@ -2180,31 +1786,13 @@
     </w:p>
     <w:p>
       <w:r>
-        <w:t xml:space="preserve">Ahora debemos mostrar todas las recetas en una lista y hacer algo cuando </w:t>
-      </w:r>
-      <w:proofErr w:type="spellStart"/>
-      <w:r>
-        <w:t>pulsamoe</w:t>
-      </w:r>
-      <w:proofErr w:type="spellEnd"/>
-      <w:r>
-        <w:t xml:space="preserve"> en ellas.</w:t>
-      </w:r>
-    </w:p>
-    <w:p>
-      <w:proofErr w:type="spellStart"/>
-      <w:r>
-        <w:t>Crearmos</w:t>
-      </w:r>
-      <w:proofErr w:type="spellEnd"/>
-      <w:r>
-        <w:t xml:space="preserve"> </w:t>
-      </w:r>
-      <w:proofErr w:type="spellStart"/>
-      <w:r>
-        <w:t>ListaRecetasFragment</w:t>
-      </w:r>
-      <w:proofErr w:type="spellEnd"/>
+        <w:t>Ahora debemos mostrar todas las recetas en una lista y hacer algo cuando pulsamoe en ellas.</w:t>
+      </w:r>
+    </w:p>
+    <w:p>
+      <w:r>
+        <w:t>Crearmos ListaRecetasFragment</w:t>
+      </w:r>
     </w:p>
     <w:p>
       <w:pPr>
@@ -2218,23 +1806,7 @@
           <w:b/>
           <w:bCs/>
         </w:rPr>
-        <w:t xml:space="preserve">¿Qué debe hacer </w:t>
-      </w:r>
-      <w:proofErr w:type="spellStart"/>
-      <w:r>
-        <w:rPr>
-          <w:b/>
-          <w:bCs/>
-        </w:rPr>
-        <w:t>ListaRecetasFragment</w:t>
-      </w:r>
-      <w:proofErr w:type="spellEnd"/>
-      <w:r>
-        <w:rPr>
-          <w:b/>
-          <w:bCs/>
-        </w:rPr>
-        <w:t>?</w:t>
+        <w:t>¿Qué debe hacer ListaRecetasFragment?</w:t>
       </w:r>
     </w:p>
     <w:p>
@@ -2249,27 +1821,10 @@
           <w:b/>
           <w:bCs/>
         </w:rPr>
-        <w:t xml:space="preserve">Inflar el </w:t>
-      </w:r>
-      <w:proofErr w:type="spellStart"/>
-      <w:r>
-        <w:rPr>
-          <w:b/>
-          <w:bCs/>
-        </w:rPr>
-        <w:t>layout</w:t>
-      </w:r>
-      <w:proofErr w:type="spellEnd"/>
-      <w:r>
-        <w:t xml:space="preserve"> con </w:t>
-      </w:r>
-      <w:proofErr w:type="spellStart"/>
-      <w:r>
-        <w:t>FragmentListaRecetasBinding</w:t>
-      </w:r>
-      <w:proofErr w:type="spellEnd"/>
-      <w:r>
-        <w:t>.</w:t>
+        <w:t>Inflar el layout</w:t>
+      </w:r>
+      <w:r>
+        <w:t xml:space="preserve"> con FragmentListaRecetasBinding.</w:t>
       </w:r>
     </w:p>
     <w:p>
@@ -2284,27 +1839,10 @@
           <w:b/>
           <w:bCs/>
         </w:rPr>
-        <w:t xml:space="preserve">Configurar el </w:t>
-      </w:r>
-      <w:proofErr w:type="spellStart"/>
-      <w:r>
-        <w:rPr>
-          <w:b/>
-          <w:bCs/>
-        </w:rPr>
-        <w:t>RecyclerView</w:t>
-      </w:r>
-      <w:proofErr w:type="spellEnd"/>
-      <w:r>
-        <w:t xml:space="preserve"> y asociar el </w:t>
-      </w:r>
-      <w:proofErr w:type="spellStart"/>
-      <w:r>
-        <w:t>RecetaAdapter</w:t>
-      </w:r>
-      <w:proofErr w:type="spellEnd"/>
-      <w:r>
-        <w:t>.</w:t>
+        <w:t>Configurar el RecyclerView</w:t>
+      </w:r>
+      <w:r>
+        <w:t xml:space="preserve"> y asociar el RecetaAdapter.</w:t>
       </w:r>
     </w:p>
     <w:p>
@@ -2319,33 +1857,8 @@
           <w:b/>
           <w:bCs/>
         </w:rPr>
-        <w:t xml:space="preserve">Observar el </w:t>
-      </w:r>
-      <w:proofErr w:type="spellStart"/>
-      <w:r>
-        <w:rPr>
-          <w:b/>
-          <w:bCs/>
-        </w:rPr>
-        <w:t>StateFlow</w:t>
-      </w:r>
-      <w:proofErr w:type="spellEnd"/>
-      <w:r>
-        <w:rPr>
-          <w:b/>
-          <w:bCs/>
-        </w:rPr>
-        <w:t xml:space="preserve"> del </w:t>
-      </w:r>
-      <w:proofErr w:type="spellStart"/>
-      <w:r>
-        <w:rPr>
-          <w:b/>
-          <w:bCs/>
-        </w:rPr>
-        <w:t>ViewModel</w:t>
-      </w:r>
-      <w:proofErr w:type="spellEnd"/>
+        <w:t>Observar el StateFlow del ViewModel</w:t>
+      </w:r>
       <w:r>
         <w:t xml:space="preserve"> con la lista de recetas.</w:t>
       </w:r>
@@ -2370,47 +1883,13 @@
     </w:p>
     <w:p>
       <w:r>
-        <w:t xml:space="preserve">Primero deberemos hacer un </w:t>
-      </w:r>
-      <w:proofErr w:type="spellStart"/>
-      <w:r>
-        <w:t>layout</w:t>
-      </w:r>
-      <w:proofErr w:type="spellEnd"/>
-      <w:r>
-        <w:t xml:space="preserve"> llamado fragment_lista_recetas.xml que tenga al menos un </w:t>
-      </w:r>
-      <w:proofErr w:type="spellStart"/>
-      <w:r>
-        <w:t>RecyclerView</w:t>
-      </w:r>
-      <w:proofErr w:type="spellEnd"/>
-    </w:p>
-    <w:p>
-      <w:r>
-        <w:t xml:space="preserve">Solo necesitamos uno de momento ya que no vamos a mostrar varias listas independientes en la misma pantalla, como por ejemplo como aparece en Netflix o </w:t>
-      </w:r>
-      <w:proofErr w:type="spellStart"/>
-      <w:r>
-        <w:t>amazon</w:t>
-      </w:r>
-      <w:proofErr w:type="spellEnd"/>
-      <w:r>
-        <w:t xml:space="preserve">, como recomendadas para ti, populares, etc. Así tendríamos por ejemplo varios </w:t>
-      </w:r>
-      <w:proofErr w:type="spellStart"/>
-      <w:r>
-        <w:t>RecyclerView</w:t>
-      </w:r>
-      <w:proofErr w:type="spellEnd"/>
-      <w:r>
-        <w:t xml:space="preserve"> dentro de un </w:t>
-      </w:r>
-      <w:proofErr w:type="spellStart"/>
-      <w:r>
-        <w:t>ScrollView</w:t>
-      </w:r>
-      <w:proofErr w:type="spellEnd"/>
+        <w:t>Primero deberemos hacer un layout llamado fragment_lista_recetas.xml que tenga al menos un RecyclerView</w:t>
+      </w:r>
+    </w:p>
+    <w:p>
+      <w:r>
+        <w:t>Solo necesitamos uno de momento ya que no vamos a mostrar varias listas independientes en la misma pantalla, como por ejemplo como aparece en Netflix o amazon, como recomendadas para ti, populares, etc. Así tendríamos por ejemplo varios RecyclerView dentro de un ScrollView</w:t>
+      </w:r>
     </w:p>
     <w:p>
       <w:r>
@@ -2419,28 +1898,13 @@
     </w:p>
     <w:p>
       <w:r>
-        <w:t>&lt;</w:t>
-      </w:r>
-      <w:proofErr w:type="spellStart"/>
-      <w:r>
-        <w:t>constraintLayout</w:t>
-      </w:r>
-      <w:proofErr w:type="spellEnd"/>
-      <w:r>
-        <w:t>&gt;</w:t>
+        <w:t>&lt;constraintLayout&gt;</w:t>
       </w:r>
     </w:p>
     <w:p>
       <w:r>
         <w:tab/>
-      </w:r>
-      <w:proofErr w:type="spellStart"/>
-      <w:r>
-        <w:t>RecyclerView</w:t>
-      </w:r>
-      <w:proofErr w:type="spellEnd"/>
-      <w:r>
-        <w:t xml:space="preserve"> Horizontal </w:t>
+        <w:t xml:space="preserve">RecyclerView Horizontal </w:t>
       </w:r>
       <w:r>
         <w:sym w:font="Wingdings" w:char="F0E0"/>
@@ -2452,14 +1916,7 @@
     <w:p>
       <w:r>
         <w:tab/>
-      </w:r>
-      <w:proofErr w:type="spellStart"/>
-      <w:r>
-        <w:t>RecyclerView</w:t>
-      </w:r>
-      <w:proofErr w:type="spellEnd"/>
-      <w:r>
-        <w:t xml:space="preserve"> Vertical </w:t>
+        <w:t xml:space="preserve">RecyclerView Vertical </w:t>
       </w:r>
       <w:r>
         <w:sym w:font="Wingdings" w:char="F0E0"/>
@@ -2470,15 +1927,7 @@
     </w:p>
     <w:p>
       <w:r>
-        <w:t>&lt;</w:t>
-      </w:r>
-      <w:proofErr w:type="spellStart"/>
-      <w:r>
-        <w:t>ConstraintLayout</w:t>
-      </w:r>
-      <w:proofErr w:type="spellEnd"/>
-      <w:r>
-        <w:t>&gt;</w:t>
+        <w:t>&lt;ConstraintLayout&gt;</w:t>
       </w:r>
     </w:p>
     <w:p/>
@@ -2490,34 +1939,13 @@
     </w:p>
     <w:p>
       <w:r>
-        <w:t xml:space="preserve">Antes de </w:t>
-      </w:r>
-      <w:proofErr w:type="gramStart"/>
-      <w:r>
-        <w:t>nada</w:t>
-      </w:r>
-      <w:proofErr w:type="gramEnd"/>
-      <w:r>
-        <w:t xml:space="preserve"> voy a subir el proyecto a </w:t>
-      </w:r>
-      <w:proofErr w:type="spellStart"/>
-      <w:r>
-        <w:t>git</w:t>
-      </w:r>
-      <w:proofErr w:type="spellEnd"/>
-      <w:r>
-        <w:t>.</w:t>
-      </w:r>
-    </w:p>
-    <w:p>
-      <w:r>
-        <w:t xml:space="preserve">En la terminal miro si tengo </w:t>
-      </w:r>
-      <w:proofErr w:type="spellStart"/>
-      <w:r>
-        <w:t>git</w:t>
-      </w:r>
-      <w:proofErr w:type="spellEnd"/>
+        <w:t>Antes de nada voy a subir el proyecto a git.</w:t>
+      </w:r>
+    </w:p>
+    <w:p>
+      <w:r>
+        <w:t>En la terminal miro si tengo git</w:t>
+      </w:r>
     </w:p>
     <w:p>
       <w:r>
@@ -2560,23 +1988,7 @@
     </w:p>
     <w:p>
       <w:r>
-        <w:t xml:space="preserve">Como hice un </w:t>
-      </w:r>
-      <w:proofErr w:type="spellStart"/>
-      <w:r>
-        <w:t>git</w:t>
-      </w:r>
-      <w:proofErr w:type="spellEnd"/>
-      <w:r>
-        <w:t xml:space="preserve"> </w:t>
-      </w:r>
-      <w:proofErr w:type="spellStart"/>
-      <w:r>
-        <w:t>init</w:t>
-      </w:r>
-      <w:proofErr w:type="spellEnd"/>
-      <w:r>
-        <w:t>, lo elimino</w:t>
+        <w:t>Como hice un git init, lo elimino</w:t>
       </w:r>
     </w:p>
     <w:p>
@@ -2669,23 +2081,7 @@
     </w:p>
     <w:p>
       <w:r>
-        <w:t xml:space="preserve">Creo el </w:t>
-      </w:r>
-      <w:proofErr w:type="gramStart"/>
-      <w:r>
-        <w:t>repositorio  desde</w:t>
-      </w:r>
-      <w:proofErr w:type="gramEnd"/>
-      <w:r>
-        <w:t xml:space="preserve"> el </w:t>
-      </w:r>
-      <w:proofErr w:type="spellStart"/>
-      <w:r>
-        <w:t>Version</w:t>
-      </w:r>
-      <w:proofErr w:type="spellEnd"/>
-      <w:r>
-        <w:t xml:space="preserve"> Control que está arriba a la izquierda</w:t>
+        <w:t>Creo el repositorio  desde el Version Control que está arriba a la izquierda</w:t>
       </w:r>
     </w:p>
     <w:p>
@@ -2729,15 +2125,7 @@
     </w:p>
     <w:p>
       <w:r>
-        <w:t xml:space="preserve">Yo creo que esto es lo mismo que poner Git </w:t>
-      </w:r>
-      <w:proofErr w:type="spellStart"/>
-      <w:r>
-        <w:t>init</w:t>
-      </w:r>
-      <w:proofErr w:type="spellEnd"/>
-      <w:r>
-        <w:t xml:space="preserve"> en la terminal</w:t>
+        <w:t>Yo creo que esto es lo mismo que poner Git init en la terminal</w:t>
       </w:r>
     </w:p>
     <w:p>
@@ -2784,13 +2172,8 @@
     </w:p>
     <w:p>
       <w:r>
-        <w:t xml:space="preserve">Veo que estoy en la rama </w:t>
-      </w:r>
-      <w:proofErr w:type="gramStart"/>
-      <w:r>
-        <w:t>Master</w:t>
-      </w:r>
-      <w:proofErr w:type="gramEnd"/>
+        <w:t>Veo que estoy en la rama Master</w:t>
+      </w:r>
     </w:p>
     <w:p>
       <w:r>
@@ -2833,55 +2216,7 @@
     </w:p>
     <w:p>
       <w:r>
-        <w:t xml:space="preserve">Si hago un </w:t>
-      </w:r>
-      <w:proofErr w:type="spellStart"/>
-      <w:r>
-        <w:t>ls</w:t>
-      </w:r>
-      <w:proofErr w:type="spellEnd"/>
-      <w:r>
-        <w:t xml:space="preserve"> -</w:t>
-      </w:r>
-      <w:proofErr w:type="spellStart"/>
-      <w:r>
-        <w:t>Force</w:t>
-      </w:r>
-      <w:proofErr w:type="spellEnd"/>
-      <w:r>
-        <w:t xml:space="preserve"> en la terminal veo </w:t>
-      </w:r>
-      <w:proofErr w:type="spellStart"/>
-      <w:r>
-        <w:t>el</w:t>
-      </w:r>
-      <w:proofErr w:type="spellEnd"/>
-      <w:r>
-        <w:t xml:space="preserve"> .</w:t>
-      </w:r>
-      <w:proofErr w:type="spellStart"/>
-      <w:r>
-        <w:t>git</w:t>
-      </w:r>
-      <w:proofErr w:type="spellEnd"/>
-      <w:r>
-        <w:t>. -</w:t>
-      </w:r>
-      <w:proofErr w:type="spellStart"/>
-      <w:r>
-        <w:t>Force</w:t>
-      </w:r>
-      <w:proofErr w:type="spellEnd"/>
-      <w:r>
-        <w:t xml:space="preserve"> para ver ocultos (</w:t>
-      </w:r>
-      <w:proofErr w:type="spellStart"/>
-      <w:r>
-        <w:t>force</w:t>
-      </w:r>
-      <w:proofErr w:type="spellEnd"/>
-      <w:r>
-        <w:t xml:space="preserve"> en minúsculas también funciona)</w:t>
+        <w:t>Si hago un ls -Force en la terminal veo el .git. -Force para ver ocultos (force en minúsculas también funciona)</w:t>
       </w:r>
     </w:p>
     <w:p>
@@ -2932,96 +2267,38 @@
     </w:p>
     <w:p>
       <w:r>
-        <w:t>Voy a crear un .</w:t>
-      </w:r>
-      <w:proofErr w:type="spellStart"/>
-      <w:r>
-        <w:t>gitignore</w:t>
-      </w:r>
-      <w:proofErr w:type="spellEnd"/>
-      <w:r>
-        <w:t xml:space="preserve"> para ignorar ficheros y carpetas en mi repositorio.</w:t>
-      </w:r>
-    </w:p>
-    <w:p>
-      <w:r>
-        <w:t xml:space="preserve">Los </w:t>
-      </w:r>
-      <w:proofErr w:type="spellStart"/>
-      <w:r>
-        <w:t>build</w:t>
-      </w:r>
-      <w:proofErr w:type="spellEnd"/>
-      <w:r>
-        <w:t xml:space="preserve"> contiene ficheros que se regeneran y ocupan mucho espacio. No tiene sentido versionarlos pues cambian cada vez que compilamos.</w:t>
-      </w:r>
-    </w:p>
-    <w:p>
-      <w:r>
-        <w:t>Los .idea , .</w:t>
-      </w:r>
-      <w:proofErr w:type="spellStart"/>
-      <w:r>
-        <w:t>iml</w:t>
-      </w:r>
-      <w:proofErr w:type="spellEnd"/>
-      <w:r>
-        <w:t xml:space="preserve"> son archivos de configuración de Android Studio y pueden cambiar entre equipos, no afectan al código fuente ni a la funcionalidad</w:t>
-      </w:r>
-    </w:p>
-    <w:p>
-      <w:r>
-        <w:t>Los de .</w:t>
-      </w:r>
-      <w:proofErr w:type="spellStart"/>
-      <w:r>
-        <w:t>gradle</w:t>
-      </w:r>
-      <w:proofErr w:type="spellEnd"/>
-      <w:r>
-        <w:t xml:space="preserve"> son temporales de configuración, y </w:t>
-      </w:r>
-      <w:proofErr w:type="spellStart"/>
-      <w:r>
-        <w:t>Gradle</w:t>
-      </w:r>
-      <w:proofErr w:type="spellEnd"/>
-      <w:r>
-        <w:t xml:space="preserve"> los puede generar automáticamente por lo que no es necesario almacenarlos.</w:t>
-      </w:r>
-    </w:p>
-    <w:p>
-      <w:proofErr w:type="spellStart"/>
-      <w:r>
-        <w:t>Local.propierties</w:t>
-      </w:r>
-      <w:proofErr w:type="spellEnd"/>
-      <w:r>
-        <w:t xml:space="preserve"> contiene la ruta local al SDK de Android y como es distinta en cada equipo no debemos compartirla.</w:t>
-      </w:r>
-    </w:p>
-    <w:p>
-      <w:r>
-        <w:t>Los *.</w:t>
-      </w:r>
-      <w:proofErr w:type="spellStart"/>
-      <w:r>
-        <w:t>jks</w:t>
-      </w:r>
-      <w:proofErr w:type="spellEnd"/>
-      <w:r>
-        <w:t xml:space="preserve"> o cualquier fichero de claves es privado y no debemos subirlo a ningún repositorio público pues contiene la clave de la firma de tu aplicación.</w:t>
-      </w:r>
-    </w:p>
-    <w:p>
-      <w:r>
-        <w:t xml:space="preserve">Puede que Android Studio lo cree al hacer el </w:t>
-      </w:r>
-      <w:proofErr w:type="spellStart"/>
-      <w:r>
-        <w:t>git</w:t>
-      </w:r>
-      <w:proofErr w:type="spellEnd"/>
+        <w:t>Voy a crear un .gitignore para ignorar ficheros y carpetas en mi repositorio.</w:t>
+      </w:r>
+    </w:p>
+    <w:p>
+      <w:r>
+        <w:t>Los build contiene ficheros que se regeneran y ocupan mucho espacio. No tiene sentido versionarlos pues cambian cada vez que compilamos.</w:t>
+      </w:r>
+    </w:p>
+    <w:p>
+      <w:r>
+        <w:t>Los .idea , .iml son archivos de configuración de Android Studio y pueden cambiar entre equipos, no afectan al código fuente ni a la funcionalidad</w:t>
+      </w:r>
+    </w:p>
+    <w:p>
+      <w:r>
+        <w:t>Los de .gradle son temporales de configuración, y Gradle los puede generar automáticamente por lo que no es necesario almacenarlos.</w:t>
+      </w:r>
+    </w:p>
+    <w:p>
+      <w:r>
+        <w:t>Local.propierties contiene la ruta local al SDK de Android y como es distinta en cada equipo no debemos compartirla.</w:t>
+      </w:r>
+    </w:p>
+    <w:p>
+      <w:r>
+        <w:t>Los *.jks o cualquier fichero de claves es privado y no debemos subirlo a ningún repositorio público pues contiene la clave de la firma de tu aplicación.</w:t>
+      </w:r>
+    </w:p>
+    <w:p>
+      <w:r>
+        <w:t>Puede que Android Studio lo cree al hacer el git</w:t>
+      </w:r>
     </w:p>
     <w:p>
       <w:r>
@@ -3079,17 +2356,8 @@
           <w:b/>
           <w:bCs/>
         </w:rPr>
-        <w:t xml:space="preserve">Hacemos el primer </w:t>
-      </w:r>
-      <w:proofErr w:type="spellStart"/>
-      <w:r>
-        <w:rPr>
-          <w:b/>
-          <w:bCs/>
-        </w:rPr>
-        <w:t>commit</w:t>
-      </w:r>
-      <w:proofErr w:type="spellEnd"/>
+        <w:t>Hacemos el primer commit</w:t>
+      </w:r>
     </w:p>
     <w:p>
       <w:pPr>
@@ -3145,15 +2413,631 @@
         </w:drawing>
       </w:r>
     </w:p>
+    <w:p>
+      <w:r>
+        <w:t>Vamos a crear un repositorio en mi cuenta en GitHub</w:t>
+      </w:r>
+    </w:p>
+    <w:p>
+      <w:r>
+        <w:drawing>
+          <wp:inline distT="0" distB="0" distL="0" distR="0" wp14:anchorId="3CCB7B4F" wp14:editId="5DEC917E">
+            <wp:extent cx="5731510" cy="5176520"/>
+            <wp:effectExtent l="0" t="0" r="2540" b="5080"/>
+            <wp:docPr id="708567448" name="Imagen 1" descr="Texto&#10;&#10;El contenido generado por IA puede ser incorrecto."/>
+            <wp:cNvGraphicFramePr>
+              <a:graphicFrameLocks xmlns:a="http://schemas.openxmlformats.org/drawingml/2006/main" noChangeAspect="1"/>
+            </wp:cNvGraphicFramePr>
+            <a:graphic xmlns:a="http://schemas.openxmlformats.org/drawingml/2006/main">
+              <a:graphicData uri="http://schemas.openxmlformats.org/drawingml/2006/picture">
+                <pic:pic xmlns:pic="http://schemas.openxmlformats.org/drawingml/2006/picture">
+                  <pic:nvPicPr>
+                    <pic:cNvPr id="708567448" name="Imagen 1" descr="Texto&#10;&#10;El contenido generado por IA puede ser incorrecto."/>
+                    <pic:cNvPicPr/>
+                  </pic:nvPicPr>
+                  <pic:blipFill>
+                    <a:blip r:embed="rId49"/>
+                    <a:stretch>
+                      <a:fillRect/>
+                    </a:stretch>
+                  </pic:blipFill>
+                  <pic:spPr>
+                    <a:xfrm>
+                      <a:off x="0" y="0"/>
+                      <a:ext cx="5731510" cy="5176520"/>
+                    </a:xfrm>
+                    <a:prstGeom prst="rect">
+                      <a:avLst/>
+                    </a:prstGeom>
+                  </pic:spPr>
+                </pic:pic>
+              </a:graphicData>
+            </a:graphic>
+          </wp:inline>
+        </w:drawing>
+      </w:r>
+    </w:p>
+    <w:p>
+      <w:r>
+        <w:t>Podría agregar un .gitignore para Android, pero como ya lo tengo hecho, lo omito.</w:t>
+      </w:r>
+    </w:p>
+    <w:p>
+      <w:r>
+        <w:t>Hago otro commit para añadir el fichero de explicación.</w:t>
+      </w:r>
+    </w:p>
+    <w:p>
+      <w:r>
+        <w:t>Voy a hacer el push</w:t>
+      </w:r>
+    </w:p>
+    <w:p>
+      <w:r>
+        <w:drawing>
+          <wp:inline distT="0" distB="0" distL="0" distR="0" wp14:anchorId="71AEBE3C" wp14:editId="646977B4">
+            <wp:extent cx="5731510" cy="1450975"/>
+            <wp:effectExtent l="0" t="0" r="2540" b="0"/>
+            <wp:docPr id="203105697" name="Imagen 1" descr="Interfaz de usuario gráfica, Aplicación&#10;&#10;El contenido generado por IA puede ser incorrecto."/>
+            <wp:cNvGraphicFramePr>
+              <a:graphicFrameLocks xmlns:a="http://schemas.openxmlformats.org/drawingml/2006/main" noChangeAspect="1"/>
+            </wp:cNvGraphicFramePr>
+            <a:graphic xmlns:a="http://schemas.openxmlformats.org/drawingml/2006/main">
+              <a:graphicData uri="http://schemas.openxmlformats.org/drawingml/2006/picture">
+                <pic:pic xmlns:pic="http://schemas.openxmlformats.org/drawingml/2006/picture">
+                  <pic:nvPicPr>
+                    <pic:cNvPr id="203105697" name="Imagen 1" descr="Interfaz de usuario gráfica, Aplicación&#10;&#10;El contenido generado por IA puede ser incorrecto."/>
+                    <pic:cNvPicPr/>
+                  </pic:nvPicPr>
+                  <pic:blipFill>
+                    <a:blip r:embed="rId50"/>
+                    <a:stretch>
+                      <a:fillRect/>
+                    </a:stretch>
+                  </pic:blipFill>
+                  <pic:spPr>
+                    <a:xfrm>
+                      <a:off x="0" y="0"/>
+                      <a:ext cx="5731510" cy="1450975"/>
+                    </a:xfrm>
+                    <a:prstGeom prst="rect">
+                      <a:avLst/>
+                    </a:prstGeom>
+                  </pic:spPr>
+                </pic:pic>
+              </a:graphicData>
+            </a:graphic>
+          </wp:inline>
+        </w:drawing>
+      </w:r>
+    </w:p>
+    <w:p>
+      <w:r>
+        <w:rPr>
+          <w:noProof/>
+        </w:rPr>
+        <w:drawing>
+          <wp:inline distT="0" distB="0" distL="0" distR="0" wp14:anchorId="4AD2CC58" wp14:editId="6EEF0ECE">
+            <wp:extent cx="3857625" cy="1704975"/>
+            <wp:effectExtent l="0" t="0" r="9525" b="9525"/>
+            <wp:docPr id="798448880" name="Imagen 1" descr="Interfaz de usuario gráfica, Aplicación&#10;&#10;El contenido generado por IA puede ser incorrecto."/>
+            <wp:cNvGraphicFramePr>
+              <a:graphicFrameLocks xmlns:a="http://schemas.openxmlformats.org/drawingml/2006/main" noChangeAspect="1"/>
+            </wp:cNvGraphicFramePr>
+            <a:graphic xmlns:a="http://schemas.openxmlformats.org/drawingml/2006/main">
+              <a:graphicData uri="http://schemas.openxmlformats.org/drawingml/2006/picture">
+                <pic:pic xmlns:pic="http://schemas.openxmlformats.org/drawingml/2006/picture">
+                  <pic:nvPicPr>
+                    <pic:cNvPr id="798448880" name="Imagen 1" descr="Interfaz de usuario gráfica, Aplicación&#10;&#10;El contenido generado por IA puede ser incorrecto."/>
+                    <pic:cNvPicPr/>
+                  </pic:nvPicPr>
+                  <pic:blipFill>
+                    <a:blip r:embed="rId51"/>
+                    <a:stretch>
+                      <a:fillRect/>
+                    </a:stretch>
+                  </pic:blipFill>
+                  <pic:spPr>
+                    <a:xfrm>
+                      <a:off x="0" y="0"/>
+                      <a:ext cx="3857625" cy="1704975"/>
+                    </a:xfrm>
+                    <a:prstGeom prst="rect">
+                      <a:avLst/>
+                    </a:prstGeom>
+                  </pic:spPr>
+                </pic:pic>
+              </a:graphicData>
+            </a:graphic>
+          </wp:inline>
+        </w:drawing>
+      </w:r>
+    </w:p>
+    <w:p>
+      <w:r>
+        <w:t>Me aparece todo</w:t>
+      </w:r>
+    </w:p>
+    <w:p>
+      <w:r>
+        <w:drawing>
+          <wp:inline distT="0" distB="0" distL="0" distR="0" wp14:anchorId="7A56EF78" wp14:editId="31F8A30B">
+            <wp:extent cx="5731510" cy="4222115"/>
+            <wp:effectExtent l="0" t="0" r="2540" b="6985"/>
+            <wp:docPr id="1957461626" name="Imagen 1" descr="Captura de pantalla de un celular&#10;&#10;El contenido generado por IA puede ser incorrecto."/>
+            <wp:cNvGraphicFramePr>
+              <a:graphicFrameLocks xmlns:a="http://schemas.openxmlformats.org/drawingml/2006/main" noChangeAspect="1"/>
+            </wp:cNvGraphicFramePr>
+            <a:graphic xmlns:a="http://schemas.openxmlformats.org/drawingml/2006/main">
+              <a:graphicData uri="http://schemas.openxmlformats.org/drawingml/2006/picture">
+                <pic:pic xmlns:pic="http://schemas.openxmlformats.org/drawingml/2006/picture">
+                  <pic:nvPicPr>
+                    <pic:cNvPr id="1957461626" name="Imagen 1" descr="Captura de pantalla de un celular&#10;&#10;El contenido generado por IA puede ser incorrecto."/>
+                    <pic:cNvPicPr/>
+                  </pic:nvPicPr>
+                  <pic:blipFill>
+                    <a:blip r:embed="rId52"/>
+                    <a:stretch>
+                      <a:fillRect/>
+                    </a:stretch>
+                  </pic:blipFill>
+                  <pic:spPr>
+                    <a:xfrm>
+                      <a:off x="0" y="0"/>
+                      <a:ext cx="5731510" cy="4222115"/>
+                    </a:xfrm>
+                    <a:prstGeom prst="rect">
+                      <a:avLst/>
+                    </a:prstGeom>
+                  </pic:spPr>
+                </pic:pic>
+              </a:graphicData>
+            </a:graphic>
+          </wp:inline>
+        </w:drawing>
+      </w:r>
+    </w:p>
+    <w:p>
+      <w:r>
+        <w:t>Le doy Push Anyway, hay unos problemillas, pero lo subo igual</w:t>
+      </w:r>
+    </w:p>
+    <w:p>
+      <w:r>
+        <w:rPr>
+          <w:noProof/>
+        </w:rPr>
+        <w:drawing>
+          <wp:inline distT="0" distB="0" distL="0" distR="0" wp14:anchorId="18501BDA" wp14:editId="76FD2FE6">
+            <wp:extent cx="4476750" cy="1266825"/>
+            <wp:effectExtent l="0" t="0" r="0" b="9525"/>
+            <wp:docPr id="1700117255" name="Imagen 1" descr="Interfaz de usuario gráfica, Aplicación&#10;&#10;El contenido generado por IA puede ser incorrecto."/>
+            <wp:cNvGraphicFramePr>
+              <a:graphicFrameLocks xmlns:a="http://schemas.openxmlformats.org/drawingml/2006/main" noChangeAspect="1"/>
+            </wp:cNvGraphicFramePr>
+            <a:graphic xmlns:a="http://schemas.openxmlformats.org/drawingml/2006/main">
+              <a:graphicData uri="http://schemas.openxmlformats.org/drawingml/2006/picture">
+                <pic:pic xmlns:pic="http://schemas.openxmlformats.org/drawingml/2006/picture">
+                  <pic:nvPicPr>
+                    <pic:cNvPr id="1700117255" name="Imagen 1" descr="Interfaz de usuario gráfica, Aplicación&#10;&#10;El contenido generado por IA puede ser incorrecto."/>
+                    <pic:cNvPicPr/>
+                  </pic:nvPicPr>
+                  <pic:blipFill>
+                    <a:blip r:embed="rId53"/>
+                    <a:stretch>
+                      <a:fillRect/>
+                    </a:stretch>
+                  </pic:blipFill>
+                  <pic:spPr>
+                    <a:xfrm>
+                      <a:off x="0" y="0"/>
+                      <a:ext cx="4476750" cy="1266825"/>
+                    </a:xfrm>
+                    <a:prstGeom prst="rect">
+                      <a:avLst/>
+                    </a:prstGeom>
+                  </pic:spPr>
+                </pic:pic>
+              </a:graphicData>
+            </a:graphic>
+          </wp:inline>
+        </w:drawing>
+      </w:r>
+    </w:p>
+    <w:p>
+      <w:r>
+        <w:drawing>
+          <wp:inline distT="0" distB="0" distL="0" distR="0" wp14:anchorId="6431F1E9" wp14:editId="3BCD508C">
+            <wp:extent cx="5731510" cy="1595755"/>
+            <wp:effectExtent l="0" t="0" r="2540" b="4445"/>
+            <wp:docPr id="1104255803" name="Imagen 1" descr="Interfaz de usuario gráfica, Texto, Aplicación&#10;&#10;El contenido generado por IA puede ser incorrecto."/>
+            <wp:cNvGraphicFramePr>
+              <a:graphicFrameLocks xmlns:a="http://schemas.openxmlformats.org/drawingml/2006/main" noChangeAspect="1"/>
+            </wp:cNvGraphicFramePr>
+            <a:graphic xmlns:a="http://schemas.openxmlformats.org/drawingml/2006/main">
+              <a:graphicData uri="http://schemas.openxmlformats.org/drawingml/2006/picture">
+                <pic:pic xmlns:pic="http://schemas.openxmlformats.org/drawingml/2006/picture">
+                  <pic:nvPicPr>
+                    <pic:cNvPr id="1104255803" name="Imagen 1" descr="Interfaz de usuario gráfica, Texto, Aplicación&#10;&#10;El contenido generado por IA puede ser incorrecto."/>
+                    <pic:cNvPicPr/>
+                  </pic:nvPicPr>
+                  <pic:blipFill>
+                    <a:blip r:embed="rId54"/>
+                    <a:stretch>
+                      <a:fillRect/>
+                    </a:stretch>
+                  </pic:blipFill>
+                  <pic:spPr>
+                    <a:xfrm>
+                      <a:off x="0" y="0"/>
+                      <a:ext cx="5731510" cy="1595755"/>
+                    </a:xfrm>
+                    <a:prstGeom prst="rect">
+                      <a:avLst/>
+                    </a:prstGeom>
+                  </pic:spPr>
+                </pic:pic>
+              </a:graphicData>
+            </a:graphic>
+          </wp:inline>
+        </w:drawing>
+      </w:r>
+    </w:p>
+    <w:p>
+      <w:r>
+        <w:drawing>
+          <wp:inline distT="0" distB="0" distL="0" distR="0" wp14:anchorId="1457CC9F" wp14:editId="6223EA81">
+            <wp:extent cx="3381847" cy="5144218"/>
+            <wp:effectExtent l="0" t="0" r="9525" b="0"/>
+            <wp:docPr id="1259274455" name="Imagen 1" descr="Interfaz de usuario gráfica, Texto, Aplicación, Chat o mensaje de texto&#10;&#10;El contenido generado por IA puede ser incorrecto."/>
+            <wp:cNvGraphicFramePr>
+              <a:graphicFrameLocks xmlns:a="http://schemas.openxmlformats.org/drawingml/2006/main" noChangeAspect="1"/>
+            </wp:cNvGraphicFramePr>
+            <a:graphic xmlns:a="http://schemas.openxmlformats.org/drawingml/2006/main">
+              <a:graphicData uri="http://schemas.openxmlformats.org/drawingml/2006/picture">
+                <pic:pic xmlns:pic="http://schemas.openxmlformats.org/drawingml/2006/picture">
+                  <pic:nvPicPr>
+                    <pic:cNvPr id="1259274455" name="Imagen 1" descr="Interfaz de usuario gráfica, Texto, Aplicación, Chat o mensaje de texto&#10;&#10;El contenido generado por IA puede ser incorrecto."/>
+                    <pic:cNvPicPr/>
+                  </pic:nvPicPr>
+                  <pic:blipFill>
+                    <a:blip r:embed="rId55"/>
+                    <a:stretch>
+                      <a:fillRect/>
+                    </a:stretch>
+                  </pic:blipFill>
+                  <pic:spPr>
+                    <a:xfrm>
+                      <a:off x="0" y="0"/>
+                      <a:ext cx="3381847" cy="5144218"/>
+                    </a:xfrm>
+                    <a:prstGeom prst="rect">
+                      <a:avLst/>
+                    </a:prstGeom>
+                  </pic:spPr>
+                </pic:pic>
+              </a:graphicData>
+            </a:graphic>
+          </wp:inline>
+        </w:drawing>
+      </w:r>
+    </w:p>
+    <w:p>
+      <w:r>
+        <w:drawing>
+          <wp:inline distT="0" distB="0" distL="0" distR="0" wp14:anchorId="44FFDE40" wp14:editId="3CDE5D6F">
+            <wp:extent cx="5731510" cy="1493520"/>
+            <wp:effectExtent l="0" t="0" r="2540" b="0"/>
+            <wp:docPr id="2060084688" name="Imagen 1" descr="Texto&#10;&#10;El contenido generado por IA puede ser incorrecto."/>
+            <wp:cNvGraphicFramePr>
+              <a:graphicFrameLocks xmlns:a="http://schemas.openxmlformats.org/drawingml/2006/main" noChangeAspect="1"/>
+            </wp:cNvGraphicFramePr>
+            <a:graphic xmlns:a="http://schemas.openxmlformats.org/drawingml/2006/main">
+              <a:graphicData uri="http://schemas.openxmlformats.org/drawingml/2006/picture">
+                <pic:pic xmlns:pic="http://schemas.openxmlformats.org/drawingml/2006/picture">
+                  <pic:nvPicPr>
+                    <pic:cNvPr id="2060084688" name="Imagen 1" descr="Texto&#10;&#10;El contenido generado por IA puede ser incorrecto."/>
+                    <pic:cNvPicPr/>
+                  </pic:nvPicPr>
+                  <pic:blipFill>
+                    <a:blip r:embed="rId56"/>
+                    <a:stretch>
+                      <a:fillRect/>
+                    </a:stretch>
+                  </pic:blipFill>
+                  <pic:spPr>
+                    <a:xfrm>
+                      <a:off x="0" y="0"/>
+                      <a:ext cx="5731510" cy="1493520"/>
+                    </a:xfrm>
+                    <a:prstGeom prst="rect">
+                      <a:avLst/>
+                    </a:prstGeom>
+                  </pic:spPr>
+                </pic:pic>
+              </a:graphicData>
+            </a:graphic>
+          </wp:inline>
+        </w:drawing>
+      </w:r>
+    </w:p>
+    <w:p>
+      <w:r>
+        <w:t>Al hacer el Push se sube todo menos lo indicado</w:t>
+      </w:r>
+    </w:p>
+    <w:p>
+      <w:r>
+        <w:drawing>
+          <wp:inline distT="0" distB="0" distL="0" distR="0" wp14:anchorId="23A6DF11" wp14:editId="41766FCA">
+            <wp:extent cx="5731510" cy="4210685"/>
+            <wp:effectExtent l="0" t="0" r="2540" b="0"/>
+            <wp:docPr id="1459917185" name="Imagen 1" descr="Interfaz de usuario gráfica, Texto, Aplicación, Correo electrónico&#10;&#10;El contenido generado por IA puede ser incorrecto."/>
+            <wp:cNvGraphicFramePr>
+              <a:graphicFrameLocks xmlns:a="http://schemas.openxmlformats.org/drawingml/2006/main" noChangeAspect="1"/>
+            </wp:cNvGraphicFramePr>
+            <a:graphic xmlns:a="http://schemas.openxmlformats.org/drawingml/2006/main">
+              <a:graphicData uri="http://schemas.openxmlformats.org/drawingml/2006/picture">
+                <pic:pic xmlns:pic="http://schemas.openxmlformats.org/drawingml/2006/picture">
+                  <pic:nvPicPr>
+                    <pic:cNvPr id="1459917185" name="Imagen 1" descr="Interfaz de usuario gráfica, Texto, Aplicación, Correo electrónico&#10;&#10;El contenido generado por IA puede ser incorrecto."/>
+                    <pic:cNvPicPr/>
+                  </pic:nvPicPr>
+                  <pic:blipFill>
+                    <a:blip r:embed="rId57"/>
+                    <a:stretch>
+                      <a:fillRect/>
+                    </a:stretch>
+                  </pic:blipFill>
+                  <pic:spPr>
+                    <a:xfrm>
+                      <a:off x="0" y="0"/>
+                      <a:ext cx="5731510" cy="4210685"/>
+                    </a:xfrm>
+                    <a:prstGeom prst="rect">
+                      <a:avLst/>
+                    </a:prstGeom>
+                  </pic:spPr>
+                </pic:pic>
+              </a:graphicData>
+            </a:graphic>
+          </wp:inline>
+        </w:drawing>
+      </w:r>
+    </w:p>
+    <w:p>
+      <w:r>
+        <w:drawing>
+          <wp:inline distT="0" distB="0" distL="0" distR="0" wp14:anchorId="61659869" wp14:editId="14F40B1E">
+            <wp:extent cx="4706007" cy="3724795"/>
+            <wp:effectExtent l="0" t="0" r="0" b="9525"/>
+            <wp:docPr id="573152655" name="Imagen 1" descr="Interfaz de usuario gráfica, Texto, Aplicación, Chat o mensaje de texto&#10;&#10;El contenido generado por IA puede ser incorrecto."/>
+            <wp:cNvGraphicFramePr>
+              <a:graphicFrameLocks xmlns:a="http://schemas.openxmlformats.org/drawingml/2006/main" noChangeAspect="1"/>
+            </wp:cNvGraphicFramePr>
+            <a:graphic xmlns:a="http://schemas.openxmlformats.org/drawingml/2006/main">
+              <a:graphicData uri="http://schemas.openxmlformats.org/drawingml/2006/picture">
+                <pic:pic xmlns:pic="http://schemas.openxmlformats.org/drawingml/2006/picture">
+                  <pic:nvPicPr>
+                    <pic:cNvPr id="573152655" name="Imagen 1" descr="Interfaz de usuario gráfica, Texto, Aplicación, Chat o mensaje de texto&#10;&#10;El contenido generado por IA puede ser incorrecto."/>
+                    <pic:cNvPicPr/>
+                  </pic:nvPicPr>
+                  <pic:blipFill>
+                    <a:blip r:embed="rId58"/>
+                    <a:stretch>
+                      <a:fillRect/>
+                    </a:stretch>
+                  </pic:blipFill>
+                  <pic:spPr>
+                    <a:xfrm>
+                      <a:off x="0" y="0"/>
+                      <a:ext cx="4706007" cy="3724795"/>
+                    </a:xfrm>
+                    <a:prstGeom prst="rect">
+                      <a:avLst/>
+                    </a:prstGeom>
+                  </pic:spPr>
+                </pic:pic>
+              </a:graphicData>
+            </a:graphic>
+          </wp:inline>
+        </w:drawing>
+      </w:r>
+    </w:p>
     <w:p/>
     <w:p/>
     <w:p/>
+    <w:p>
+      <w:r>
+        <w:t>Creo una nueva rama y añado un readme</w:t>
+      </w:r>
+    </w:p>
+    <w:p>
+      <w:r>
+        <w:drawing>
+          <wp:inline distT="0" distB="0" distL="0" distR="0" wp14:anchorId="046740EC" wp14:editId="3C0CD862">
+            <wp:extent cx="3562847" cy="1991003"/>
+            <wp:effectExtent l="0" t="0" r="0" b="9525"/>
+            <wp:docPr id="1724561702" name="Imagen 1" descr="Imagen que contiene pájaro, ave, flor, árbol&#10;&#10;El contenido generado por IA puede ser incorrecto."/>
+            <wp:cNvGraphicFramePr>
+              <a:graphicFrameLocks xmlns:a="http://schemas.openxmlformats.org/drawingml/2006/main" noChangeAspect="1"/>
+            </wp:cNvGraphicFramePr>
+            <a:graphic xmlns:a="http://schemas.openxmlformats.org/drawingml/2006/main">
+              <a:graphicData uri="http://schemas.openxmlformats.org/drawingml/2006/picture">
+                <pic:pic xmlns:pic="http://schemas.openxmlformats.org/drawingml/2006/picture">
+                  <pic:nvPicPr>
+                    <pic:cNvPr id="1724561702" name="Imagen 1" descr="Imagen que contiene pájaro, ave, flor, árbol&#10;&#10;El contenido generado por IA puede ser incorrecto."/>
+                    <pic:cNvPicPr/>
+                  </pic:nvPicPr>
+                  <pic:blipFill>
+                    <a:blip r:embed="rId59"/>
+                    <a:stretch>
+                      <a:fillRect/>
+                    </a:stretch>
+                  </pic:blipFill>
+                  <pic:spPr>
+                    <a:xfrm>
+                      <a:off x="0" y="0"/>
+                      <a:ext cx="3562847" cy="1991003"/>
+                    </a:xfrm>
+                    <a:prstGeom prst="rect">
+                      <a:avLst/>
+                    </a:prstGeom>
+                  </pic:spPr>
+                </pic:pic>
+              </a:graphicData>
+            </a:graphic>
+          </wp:inline>
+        </w:drawing>
+      </w:r>
+    </w:p>
+    <w:p>
+      <w:r>
+        <w:t>Ahora continuo con el proyecto</w:t>
+      </w:r>
+    </w:p>
+    <w:p>
+      <w:r>
+        <w:drawing>
+          <wp:inline distT="0" distB="0" distL="0" distR="0" wp14:anchorId="37D740B0" wp14:editId="414688B3">
+            <wp:extent cx="5731510" cy="1056005"/>
+            <wp:effectExtent l="0" t="0" r="2540" b="0"/>
+            <wp:docPr id="1153260640" name="Imagen 1" descr="Interfaz de usuario gráfica&#10;&#10;El contenido generado por IA puede ser incorrecto."/>
+            <wp:cNvGraphicFramePr>
+              <a:graphicFrameLocks xmlns:a="http://schemas.openxmlformats.org/drawingml/2006/main" noChangeAspect="1"/>
+            </wp:cNvGraphicFramePr>
+            <a:graphic xmlns:a="http://schemas.openxmlformats.org/drawingml/2006/main">
+              <a:graphicData uri="http://schemas.openxmlformats.org/drawingml/2006/picture">
+                <pic:pic xmlns:pic="http://schemas.openxmlformats.org/drawingml/2006/picture">
+                  <pic:nvPicPr>
+                    <pic:cNvPr id="1153260640" name="Imagen 1" descr="Interfaz de usuario gráfica&#10;&#10;El contenido generado por IA puede ser incorrecto."/>
+                    <pic:cNvPicPr/>
+                  </pic:nvPicPr>
+                  <pic:blipFill>
+                    <a:blip r:embed="rId60"/>
+                    <a:stretch>
+                      <a:fillRect/>
+                    </a:stretch>
+                  </pic:blipFill>
+                  <pic:spPr>
+                    <a:xfrm>
+                      <a:off x="0" y="0"/>
+                      <a:ext cx="5731510" cy="1056005"/>
+                    </a:xfrm>
+                    <a:prstGeom prst="rect">
+                      <a:avLst/>
+                    </a:prstGeom>
+                  </pic:spPr>
+                </pic:pic>
+              </a:graphicData>
+            </a:graphic>
+          </wp:inline>
+        </w:drawing>
+      </w:r>
+    </w:p>
+    <w:p>
+      <w:r>
+        <w:t xml:space="preserve">Creo el fragment _lista_recetas.xml que </w:t>
+      </w:r>
+    </w:p>
+    <w:p>
+      <w:r>
+        <w:t>// El layout principal del fragmento de la lista de recetas</w:t>
+      </w:r>
+      <w:r>
+        <w:br/>
+        <w:t>// Dentro del Constraint ponemos el Recyclerview que rellena toda la pantalla</w:t>
+      </w:r>
+    </w:p>
+    <w:p>
+      <w:r>
+        <w:drawing>
+          <wp:inline distT="0" distB="0" distL="0" distR="0" wp14:anchorId="5F9D98C3" wp14:editId="15C604E3">
+            <wp:extent cx="5731510" cy="5334000"/>
+            <wp:effectExtent l="0" t="0" r="2540" b="0"/>
+            <wp:docPr id="1734119990" name="Imagen 1" descr="Texto&#10;&#10;El contenido generado por IA puede ser incorrecto."/>
+            <wp:cNvGraphicFramePr>
+              <a:graphicFrameLocks xmlns:a="http://schemas.openxmlformats.org/drawingml/2006/main" noChangeAspect="1"/>
+            </wp:cNvGraphicFramePr>
+            <a:graphic xmlns:a="http://schemas.openxmlformats.org/drawingml/2006/main">
+              <a:graphicData uri="http://schemas.openxmlformats.org/drawingml/2006/picture">
+                <pic:pic xmlns:pic="http://schemas.openxmlformats.org/drawingml/2006/picture">
+                  <pic:nvPicPr>
+                    <pic:cNvPr id="1734119990" name="Imagen 1" descr="Texto&#10;&#10;El contenido generado por IA puede ser incorrecto."/>
+                    <pic:cNvPicPr/>
+                  </pic:nvPicPr>
+                  <pic:blipFill>
+                    <a:blip r:embed="rId61"/>
+                    <a:stretch>
+                      <a:fillRect/>
+                    </a:stretch>
+                  </pic:blipFill>
+                  <pic:spPr>
+                    <a:xfrm>
+                      <a:off x="0" y="0"/>
+                      <a:ext cx="5731510" cy="5334000"/>
+                    </a:xfrm>
+                    <a:prstGeom prst="rect">
+                      <a:avLst/>
+                    </a:prstGeom>
+                  </pic:spPr>
+                </pic:pic>
+              </a:graphicData>
+            </a:graphic>
+          </wp:inline>
+        </w:drawing>
+      </w:r>
+    </w:p>
     <w:p/>
-    <w:p/>
-    <w:p/>
-    <w:p/>
-    <w:p/>
-    <w:p/>
+    <w:p>
+      <w:r>
+        <w:t>Ahora vamos a preparar para que el framento pueda mostrar la lista con un solo RecyclerView y enlazar cada campo o item con el fragmento de detalle.</w:t>
+      </w:r>
+    </w:p>
+    <w:p>
+      <w:r>
+        <w:t>Antes de nada quiero crear una nueva rama que tenga lo de master y que se llame fragment, primero un pull para asegurarse de tenerla actualizada.</w:t>
+      </w:r>
+    </w:p>
+    <w:p>
+      <w:r>
+        <w:drawing>
+          <wp:inline distT="0" distB="0" distL="0" distR="0" wp14:anchorId="2FDCD144" wp14:editId="6644F134">
+            <wp:extent cx="4915586" cy="1476581"/>
+            <wp:effectExtent l="0" t="0" r="0" b="9525"/>
+            <wp:docPr id="1770682603" name="Imagen 1" descr="Texto&#10;&#10;El contenido generado por IA puede ser incorrecto."/>
+            <wp:cNvGraphicFramePr>
+              <a:graphicFrameLocks xmlns:a="http://schemas.openxmlformats.org/drawingml/2006/main" noChangeAspect="1"/>
+            </wp:cNvGraphicFramePr>
+            <a:graphic xmlns:a="http://schemas.openxmlformats.org/drawingml/2006/main">
+              <a:graphicData uri="http://schemas.openxmlformats.org/drawingml/2006/picture">
+                <pic:pic xmlns:pic="http://schemas.openxmlformats.org/drawingml/2006/picture">
+                  <pic:nvPicPr>
+                    <pic:cNvPr id="1770682603" name="Imagen 1" descr="Texto&#10;&#10;El contenido generado por IA puede ser incorrecto."/>
+                    <pic:cNvPicPr/>
+                  </pic:nvPicPr>
+                  <pic:blipFill>
+                    <a:blip r:embed="rId62"/>
+                    <a:stretch>
+                      <a:fillRect/>
+                    </a:stretch>
+                  </pic:blipFill>
+                  <pic:spPr>
+                    <a:xfrm>
+                      <a:off x="0" y="0"/>
+                      <a:ext cx="4915586" cy="1476581"/>
+                    </a:xfrm>
+                    <a:prstGeom prst="rect">
+                      <a:avLst/>
+                    </a:prstGeom>
+                  </pic:spPr>
+                </pic:pic>
+              </a:graphicData>
+            </a:graphic>
+          </wp:inline>
+        </w:drawing>
+      </w:r>
+    </w:p>
     <w:sectPr>
       <w:pgSz w:w="11906" w:h="16838"/>
       <w:pgMar w:top="1440" w:right="1440" w:bottom="1440" w:left="1440" w:header="708" w:footer="708" w:gutter="0"/>
@@ -4002,7 +3886,6 @@
   <w:style w:type="character" w:default="1" w:styleId="Fuentedeprrafopredeter">
     <w:name w:val="Default Paragraph Font"/>
     <w:uiPriority w:val="1"/>
-    <w:semiHidden/>
     <w:unhideWhenUsed/>
   </w:style>
   <w:style w:type="table" w:default="1" w:styleId="Tablanormal">

</xml_diff>